<commit_message>
el anexo 0 esta implementado en el crud de anexos del tutor
</commit_message>
<xml_diff>
--- a/public/20a/Anexo1/Anexo1_12_VdG-C2-22_2DAW_2022_.docx
+++ b/public/20a/Anexo1/Anexo1_12_VdG-C2-22_2DAW_2022_.docx
@@ -50,7 +50,7 @@
                 <w:sz w:val="20"/>
                 <w:lang w:val="es-ES_tradnl"/>
               </w:rPr>
-              <w:t>Relación de alumnos y alumnas acogidos al  CONVENIO/ACUERDO específico número VdG/C2/22 suscrito con fecha  2 de marzo de 2022 entre el Centro educativo  CIFP Virgen de Gracia y la Empresa o Entidad Compu Hiper Mega Globanet , con Centro de Trabajo ubicado en</w:t>
+              <w:t>Relación de alumnos y alumnas acogidos al  CONVENIO/ACUERDO específico número VdG/C2/22 suscrito con fecha  3 de marzo de 2022 entre el Centro educativo  CIFP Virgen de Gracia y la Empresa o Entidad Compu Hiper Mega Globanet , con Centro de Trabajo ubicado en</w:t>
             </w:r>
             <w:r>
               <w:rPr>
@@ -643,7 +643,7 @@
                 <w:sz w:val="20"/>
                 <w:lang w:val="es-ES_tradnl"/>
               </w:rPr>
-              <w:t>En Puertollano a  2  de marzo  2022</w:t>
+              <w:t>En Puertollano a  3  de marzo  2022</w:t>
             </w:r>
           </w:p>
           <w:p>

</xml_diff>

<commit_message>
arreglo rellenar anexo1 ahora ignora las empresas sin alumnos
</commit_message>
<xml_diff>
--- a/public/20a/Anexo1/Anexo1_12_VdG-C2-22_2DAW_2022_.docx
+++ b/public/20a/Anexo1/Anexo1_12_VdG-C2-22_2DAW_2022_.docx
@@ -50,7 +50,7 @@
                 <w:sz w:val="20"/>
                 <w:lang w:val="es-ES_tradnl"/>
               </w:rPr>
-              <w:t>Relación de alumnos y alumnas acogidos al  CONVENIO/ACUERDO específico número VdG/C2/22 suscrito con fecha  3 de marzo de 2022 entre el Centro educativo  CIFP Virgen de Gracia y la Empresa o Entidad Compu Hiper Mega Globanet , con Centro de Trabajo ubicado en</w:t>
+              <w:t>Relación de alumnos y alumnas acogidos al  CONVENIO/ACUERDO específico número VdG/C2/22 suscrito con fecha  4 de marzo de 2022 entre el Centro educativo  CIFP Virgen de Gracia y la Empresa o Entidad Compu Hiper Mega Globanet , con Centro de Trabajo ubicado en</w:t>
             </w:r>
             <w:r>
               <w:rPr>
@@ -336,7 +336,7 @@
             <w:pPr/>
             <w:r>
               <w:rPr/>
-              <w:t xml:space="preserve">Santos Matín-Nieto Álvaro</w:t>
+              <w:t xml:space="preserve">Moreno Ramos Laura</w:t>
             </w:r>
           </w:p>
         </w:tc>
@@ -348,7 +348,7 @@
             <w:pPr/>
             <w:r>
               <w:rPr/>
-              <w:t xml:space="preserve">12b</w:t>
+              <w:t xml:space="preserve">13c</w:t>
             </w:r>
           </w:p>
         </w:tc>
@@ -372,7 +372,7 @@
             <w:pPr/>
             <w:r>
               <w:rPr/>
-              <w:t xml:space="preserve">12:00 - 12:30</w:t>
+              <w:t xml:space="preserve">asfdaf</w:t>
             </w:r>
           </w:p>
         </w:tc>
@@ -396,7 +396,7 @@
             <w:pPr/>
             <w:r>
               <w:rPr/>
-              <w:t xml:space="preserve">2022-02-17</w:t>
+              <w:t xml:space="preserve">2022-03-02</w:t>
             </w:r>
           </w:p>
         </w:tc>
@@ -408,94 +408,7 @@
             <w:pPr/>
             <w:r>
               <w:rPr/>
-              <w:t xml:space="preserve">2022-02-28</w:t>
-            </w:r>
-          </w:p>
-        </w:tc>
-      </w:tr>
-      <w:tr>
-        <w:trPr/>
-        <w:tc>
-          <w:tcPr>
-            <w:tcW w:w="1500" w:type="dxa"/>
-          </w:tcPr>
-          <w:p>
-            <w:pPr/>
-            <w:r>
-              <w:rPr/>
-              <w:t xml:space="preserve">Díez Viñas Malena</w:t>
-            </w:r>
-          </w:p>
-        </w:tc>
-        <w:tc>
-          <w:tcPr>
-            <w:tcW w:w="1500" w:type="dxa"/>
-          </w:tcPr>
-          <w:p>
-            <w:pPr/>
-            <w:r>
-              <w:rPr/>
-              <w:t xml:space="preserve">14d</w:t>
-            </w:r>
-          </w:p>
-        </w:tc>
-        <w:tc>
-          <w:tcPr>
-            <w:tcW w:w="1500" w:type="dxa"/>
-          </w:tcPr>
-          <w:p>
-            <w:pPr/>
-            <w:r>
-              <w:rPr/>
-              <w:t xml:space="preserve"/>
-            </w:r>
-          </w:p>
-        </w:tc>
-        <w:tc>
-          <w:tcPr>
-            <w:tcW w:w="1500" w:type="dxa"/>
-          </w:tcPr>
-          <w:p>
-            <w:pPr/>
-            <w:r>
-              <w:rPr/>
-              <w:t xml:space="preserve">8:30 - 16:30</w:t>
-            </w:r>
-          </w:p>
-        </w:tc>
-        <w:tc>
-          <w:tcPr>
-            <w:tcW w:w="1500" w:type="dxa"/>
-          </w:tcPr>
-          <w:p>
-            <w:pPr/>
-            <w:r>
-              <w:rPr/>
-              <w:t xml:space="preserve">400</w:t>
-            </w:r>
-          </w:p>
-        </w:tc>
-        <w:tc>
-          <w:tcPr>
-            <w:tcW w:w="1500" w:type="dxa"/>
-          </w:tcPr>
-          <w:p>
-            <w:pPr/>
-            <w:r>
-              <w:rPr/>
-              <w:t xml:space="preserve">2022-02-03</w:t>
-            </w:r>
-          </w:p>
-        </w:tc>
-        <w:tc>
-          <w:tcPr>
-            <w:tcW w:w="1500" w:type="dxa"/>
-          </w:tcPr>
-          <w:p>
-            <w:pPr/>
-            <w:r>
-              <w:rPr/>
-              <w:t xml:space="preserve">2022-05-03</w:t>
+              <w:t xml:space="preserve">2022-03-12</w:t>
             </w:r>
           </w:p>
         </w:tc>
@@ -643,7 +556,7 @@
                 <w:sz w:val="20"/>
                 <w:lang w:val="es-ES_tradnl"/>
               </w:rPr>
-              <w:t>En Puertollano a  3  de marzo  2022</w:t>
+              <w:t>En Puertollano a  4  de marzo  2022</w:t>
             </w:r>
           </w:p>
           <w:p>

</xml_diff>

<commit_message>
Ver anexo finalizado (de momento)
</commit_message>
<xml_diff>
--- a/public/20a/Anexo1/Anexo1_12_VdG-C2-22_2DAW_2022_.docx
+++ b/public/20a/Anexo1/Anexo1_12_VdG-C2-22_2DAW_2022_.docx
@@ -50,7 +50,7 @@
                 <w:sz w:val="20"/>
                 <w:lang w:val="es-ES_tradnl"/>
               </w:rPr>
-              <w:t>Relación de alumnos y alumnas acogidos al  CONVENIO/ACUERDO específico número VdG/C2/22 suscrito con fecha  11 de marzo de 2022 entre el Centro educativo  CIFP Virgen de Gracia y la Empresa o Entidad Compu Hiper Mega Globanet , con Centro de Trabajo ubicado en</w:t>
+              <w:t>Relación de alumnos y alumnas acogidos al  CONVENIO/ACUERDO específico número VdG/C2/22 suscrito con fecha  21 de marzo de 2022 entre el Centro educativo  CIFP Virgen de Gracia y la Empresa o Entidad Compu Hiper Mega Globanet , con Centro de Trabajo ubicado en</w:t>
             </w:r>
             <w:r>
               <w:rPr>
@@ -447,7 +447,7 @@
             <w:pPr/>
             <w:r>
               <w:rPr/>
-              <w:t xml:space="preserve">Almodóvar del Campo</w:t>
+              <w:t xml:space="preserve"/>
             </w:r>
           </w:p>
         </w:tc>
@@ -460,93 +460,6 @@
             <w:r>
               <w:rPr/>
               <w:t xml:space="preserve">sadsd</w:t>
-            </w:r>
-          </w:p>
-        </w:tc>
-        <w:tc>
-          <w:tcPr>
-            <w:tcW w:w="1500" w:type="dxa"/>
-          </w:tcPr>
-          <w:p>
-            <w:pPr/>
-            <w:r>
-              <w:rPr/>
-              <w:t xml:space="preserve">400</w:t>
-            </w:r>
-          </w:p>
-        </w:tc>
-        <w:tc>
-          <w:tcPr>
-            <w:tcW w:w="1500" w:type="dxa"/>
-          </w:tcPr>
-          <w:p>
-            <w:pPr/>
-            <w:r>
-              <w:rPr/>
-              <w:t xml:space="preserve">2022-03-09</w:t>
-            </w:r>
-          </w:p>
-        </w:tc>
-        <w:tc>
-          <w:tcPr>
-            <w:tcW w:w="1500" w:type="dxa"/>
-          </w:tcPr>
-          <w:p>
-            <w:pPr/>
-            <w:r>
-              <w:rPr/>
-              <w:t xml:space="preserve">2022-03-10</w:t>
-            </w:r>
-          </w:p>
-        </w:tc>
-      </w:tr>
-      <w:tr>
-        <w:trPr/>
-        <w:tc>
-          <w:tcPr>
-            <w:tcW w:w="1500" w:type="dxa"/>
-          </w:tcPr>
-          <w:p>
-            <w:pPr/>
-            <w:r>
-              <w:rPr/>
-              <w:t xml:space="preserve">Jiménez Coello Daniel</w:t>
-            </w:r>
-          </w:p>
-        </w:tc>
-        <w:tc>
-          <w:tcPr>
-            <w:tcW w:w="1500" w:type="dxa"/>
-          </w:tcPr>
-          <w:p>
-            <w:pPr/>
-            <w:r>
-              <w:rPr/>
-              <w:t xml:space="preserve">11a</w:t>
-            </w:r>
-          </w:p>
-        </w:tc>
-        <w:tc>
-          <w:tcPr>
-            <w:tcW w:w="1500" w:type="dxa"/>
-          </w:tcPr>
-          <w:p>
-            <w:pPr/>
-            <w:r>
-              <w:rPr/>
-              <w:t xml:space="preserve"/>
-            </w:r>
-          </w:p>
-        </w:tc>
-        <w:tc>
-          <w:tcPr>
-            <w:tcW w:w="1500" w:type="dxa"/>
-          </w:tcPr>
-          <w:p>
-            <w:pPr/>
-            <w:r>
-              <w:rPr/>
-              <w:t xml:space="preserve">sadsad</w:t>
             </w:r>
           </w:p>
         </w:tc>
@@ -730,7 +643,7 @@
                 <w:sz w:val="20"/>
                 <w:lang w:val="es-ES_tradnl"/>
               </w:rPr>
-              <w:t>En Puertollano a  11  de marzo  2022</w:t>
+              <w:t>En Puertollano a  21  de marzo  2022</w:t>
             </w:r>
           </w:p>
           <w:p>

</xml_diff>

<commit_message>
Añadido habilitar/deshabilitar anexos, se ha quitado el existe carpeta y se ha puesto el mismo metodo pero  proveniente de Auxiliar
</commit_message>
<xml_diff>
--- a/public/20a/Anexo1/Anexo1_12_VdG-C2-22_2DAW_2022_.docx
+++ b/public/20a/Anexo1/Anexo1_12_VdG-C2-22_2DAW_2022_.docx
@@ -50,7 +50,7 @@
                 <w:sz w:val="20"/>
                 <w:lang w:val="es-ES_tradnl"/>
               </w:rPr>
-              <w:t>Relación de alumnos y alumnas acogidos al  CONVENIO/ACUERDO específico número VdG/C2/22 suscrito con fecha  21 de marzo de 2022 entre el Centro educativo  CIFP Virgen de Gracia y la Empresa o Entidad Compu Hiper Mega Globanet , con Centro de Trabajo ubicado en</w:t>
+              <w:t>Relación de alumnos y alumnas acogidos al  CONVENIO/ACUERDO específico número VdG/C2/22 suscrito con fecha  28 de marzo de 2022 entre el Centro educativo  CIFP Virgen de Gracia y la Empresa o Entidad Compu Hiper Mega Globanet , con Centro de Trabajo ubicado en</w:t>
             </w:r>
             <w:r>
               <w:rPr>
@@ -643,7 +643,7 @@
                 <w:sz w:val="20"/>
                 <w:lang w:val="es-ES_tradnl"/>
               </w:rPr>
-              <w:t>En Puertollano a  21  de marzo  2022</w:t>
+              <w:t>En Puertollano a  28  de marzo  2022</w:t>
             </w:r>
           </w:p>
           <w:p>

</xml_diff>

<commit_message>
se ha borrado la funcion verHIstorialAnexos, cambio de la funcion subirAnexosEspecificos, se genera el anexo XV,2,4  nuevo middleware para profesores y alumnos, añadidos modelsTOArray en anexo XV,2 Y 4
</commit_message>
<xml_diff>
--- a/public/20a/Anexo1/Anexo1_12_VdG-C2-22_2DAW_2022_.docx
+++ b/public/20a/Anexo1/Anexo1_12_VdG-C2-22_2DAW_2022_.docx
@@ -50,7 +50,7 @@
                 <w:sz w:val="20"/>
                 <w:lang w:val="es-ES_tradnl"/>
               </w:rPr>
-              <w:t>Relación de alumnos y alumnas acogidos al  CONVENIO/ACUERDO específico número VdG/C2/22 suscrito con fecha  10 de mayo de 2022 entre el Centro educativo  CIFP Virgen de Gracia y la Empresa o Entidad Compu Hiper Mega Globanet , con Centro de Trabajo ubicado en</w:t>
+              <w:t>Relación de alumnos y alumnas acogidos al  CONVENIO/ACUERDO específico número VdG/C2/22 suscrito con fecha  19 de mayo de 2022 entre el Centro educativo  CIFP Virgen de Gracia y la Empresa o Entidad Compu Hiper Mega Globanet , con Centro de Trabajo ubicado en</w:t>
             </w:r>
             <w:r>
               <w:rPr>
@@ -59,7 +59,47 @@
                 <w:szCs w:val="16"/>
                 <w:lang w:val="es-ES_tradnl"/>
               </w:rPr>
-              <w:t xml:space="preserve"> (dirección, población) </w:t>
+              <w:t xml:space="preserve"> (</w:t>
+            </w:r>
+            <w:r>
+              <w:rPr>
+                <w:rFonts w:eastAsia="Times New Roman" w:cs="Candara" w:ascii="Candara" w:hAnsi="Candara"/>
+                <w:color w:val="auto"/>
+                <w:kern w:val="0"/>
+                <w:sz w:val="16"/>
+                <w:szCs w:val="16"/>
+                <w:lang w:val="es-ES_tradnl" w:eastAsia="zh-CN" w:bidi="ar-SA"/>
+              </w:rPr>
+              <w:t>direccion</w:t>
+            </w:r>
+            <w:r>
+              <w:rPr>
+                <w:rFonts w:cs="Candara" w:ascii="Candara" w:hAnsi="Candara"/>
+                <w:sz w:val="16"/>
+                <w:szCs w:val="16"/>
+                <w:lang w:val="es-ES_tradnl"/>
+              </w:rPr>
+              <w:t xml:space="preserve">, </w:t>
+            </w:r>
+            <w:r>
+              <w:rPr>
+                <w:rFonts w:eastAsia="Times New Roman" w:cs="Candara" w:ascii="Candara" w:hAnsi="Candara"/>
+                <w:color w:val="auto"/>
+                <w:kern w:val="0"/>
+                <w:sz w:val="16"/>
+                <w:szCs w:val="16"/>
+                <w:lang w:val="es-ES_tradnl" w:eastAsia="zh-CN" w:bidi="ar-SA"/>
+              </w:rPr>
+              <w:t>poblacion</w:t>
+            </w:r>
+            <w:r>
+              <w:rPr>
+                <w:rFonts w:cs="Candara" w:ascii="Candara" w:hAnsi="Candara"/>
+                <w:sz w:val="16"/>
+                <w:szCs w:val="16"/>
+                <w:lang w:val="es-ES_tradnl"/>
+              </w:rPr>
+              <w:t xml:space="preserve">) </w:t>
             </w:r>
             <w:r>
               <w:rPr>
@@ -184,7 +224,7 @@
           <w:vertAlign w:val="baseline"/>
           <w:lang w:val="es-ES_tradnl"/>
         </w:rPr>
-        <w:t xml:space="preserve">  </w:t>
+        <w:t xml:space="preserve"> </w:t>
       </w:r>
       <w:r>
         <w:rPr>
@@ -580,11 +620,37 @@
           <w:sz w:val="20"/>
           <w:lang w:val="es-ES_tradnl"/>
         </w:rPr>
-        <w:t xml:space="preserve">En cumplimiento de la Cláusula Cuarta del CONVENIO / ACUERDO específico de colaboración, se procede a designar al Profesorado Tutor o Tutora del Centro docente, que será D./Dña. Diego, y al responsable de la Empresa o Entidad, que será D./Dña.  </w:t>
+        <w:t>En cumplimiento de la Cláusula Cuarta del CONVENIO / ACUERDO específico de colaboración, se procede a designar al Profesorado Tutor o Tutora del Centro docente, que será D./Dña. Diego </w:t>
+      </w:r>
+      <w:r>
+        <w:rPr>
+          <w:rFonts w:cs="Candara" w:ascii="Candara" w:hAnsi="Candara"/>
+          <w:spacing w:val="-2"/>
+          <w:sz w:val="20"/>
+          <w:lang w:val="es-ES_tradnl"/>
+        </w:rPr>
+        <w:t>Córdoba Aguirre</w:t>
+      </w:r>
+      <w:r>
+        <w:rPr>
+          <w:rFonts w:cs="Candara" w:ascii="Candara" w:hAnsi="Candara"/>
+          <w:spacing w:val="-2"/>
+          <w:sz w:val="20"/>
+          <w:lang w:val="es-ES_tradnl"/>
+        </w:rPr>
+        <w:t xml:space="preserve">, y al responsable de la Empresa o Entidad, que será D./Dña.  </w:t>
       </w:r>
       <w:r>
         <w:rPr/>
-        <w:t>Homer J..</w:t>
+        <w:t>Homer J. </w:t>
+      </w:r>
+      <w:r>
+        <w:rPr/>
+        <w:t>Simpson</w:t>
+      </w:r>
+      <w:r>
+        <w:rPr/>
+        <w:t>.</w:t>
       </w:r>
     </w:p>
     <w:tbl>
@@ -643,7 +709,7 @@
                 <w:sz w:val="20"/>
                 <w:lang w:val="es-ES_tradnl"/>
               </w:rPr>
-              <w:t>En Puertollano a  10  de mayo  2022</w:t>
+              <w:t>En Puertollano a  19  de mayo  2022</w:t>
             </w:r>
           </w:p>
           <w:p>
@@ -846,7 +912,34 @@
                 <w:sz w:val="20"/>
                 <w:lang w:val="es-ES_tradnl"/>
               </w:rPr>
-              <w:t>Fdo.:  Ana Belén                                                    Fdo.:Marge</w:t>
+              <w:t>Fdo.:  Ana Belén </w:t>
+            </w:r>
+            <w:r>
+              <w:rPr>
+                <w:rFonts w:cs="Candara" w:ascii="Candara" w:hAnsi="Candara"/>
+                <w:spacing w:val="-2"/>
+                <w:sz w:val="20"/>
+                <w:lang w:val="es-ES_tradnl"/>
+              </w:rPr>
+              <w:t>Santos Cabañas</w:t>
+            </w:r>
+            <w:r>
+              <w:rPr>
+                <w:rFonts w:cs="Candara" w:ascii="Candara" w:hAnsi="Candara"/>
+                <w:spacing w:val="-2"/>
+                <w:sz w:val="20"/>
+                <w:lang w:val="es-ES_tradnl"/>
+              </w:rPr>
+              <w:t xml:space="preserve">                                                   Fdo.:Marge </w:t>
+            </w:r>
+            <w:r>
+              <w:rPr>
+                <w:rFonts w:cs="Candara" w:ascii="Candara" w:hAnsi="Candara"/>
+                <w:spacing w:val="-2"/>
+                <w:sz w:val="20"/>
+                <w:lang w:val="es-ES_tradnl"/>
+              </w:rPr>
+              <w:t>Simpson</w:t>
             </w:r>
           </w:p>
         </w:tc>
@@ -1281,7 +1374,7 @@
               <wp:positionV relativeFrom="paragraph">
                 <wp:posOffset>151765</wp:posOffset>
               </wp:positionV>
-              <wp:extent cx="928370" cy="303530"/>
+              <wp:extent cx="930910" cy="306070"/>
               <wp:effectExtent l="0" t="0" r="0" b="0"/>
               <wp:wrapSquare wrapText="bothSides"/>
               <wp:docPr id="3" name="Frame1"/>
@@ -1292,7 +1385,7 @@
                     <wps:spPr>
                       <a:xfrm>
                         <a:off x="0" y="0"/>
-                        <a:ext cx="927720" cy="302760"/>
+                        <a:ext cx="930240" cy="305280"/>
                       </a:xfrm>
                       <a:prstGeom prst="rect">
                         <a:avLst/>
@@ -1353,7 +1446,7 @@
         </mc:Choice>
         <mc:Fallback>
           <w:pict>
-            <v:rect id="shape_0" ID="Frame1" fillcolor="white" stroked="t" style="position:absolute;margin-left:446.55pt;margin-top:11.95pt;width:73pt;height:23.8pt">
+            <v:rect id="shape_0" ID="Frame1" fillcolor="white" stroked="t" style="position:absolute;margin-left:446.55pt;margin-top:11.95pt;width:73.2pt;height:24pt">
               <w10:wrap type="square"/>
               <v:fill o:detectmouseclick="t" type="solid" color2="black"/>
               <v:stroke color="black" weight="8280" joinstyle="round" endcap="flat"/>

</xml_diff>